<commit_message>
v0..0.2 (支持 orbit generate-keys生成公钥。并使用任意公钥文件加密保存 orbit save -k xxx_public_key.pem )
</commit_message>
<xml_diff>
--- a/bacup_orbit/v0.1-0.2.docx
+++ b/bacup_orbit/v0.1-0.2.docx
@@ -336,6 +336,7 @@
     <w:p>
       <w:pPr>
         <w:numPr>
+          <w:ilvl w:val="0"/>
           <w:numId w:val="0"/>
         </w:numPr>
         <w:rPr>
@@ -421,6 +422,7 @@
       <w:pPr>
         <w:widowControl w:val="0"/>
         <w:numPr>
+          <w:ilvl w:val="0"/>
           <w:numId w:val="0"/>
         </w:numPr>
         <w:tabs>
@@ -536,6 +538,7 @@
       <w:pPr>
         <w:widowControl w:val="0"/>
         <w:numPr>
+          <w:ilvl w:val="0"/>
           <w:numId w:val="0"/>
         </w:numPr>
         <w:tabs>
@@ -624,7 +627,6 @@
       <w:pPr>
         <w:widowControl w:val="0"/>
         <w:numPr>
-          <w:ilvl w:val="0"/>
           <w:numId w:val="0"/>
         </w:numPr>
         <w:tabs>
@@ -632,12 +634,48 @@
         </w:tabs>
         <w:jc w:val="both"/>
         <w:rPr>
-          <w:rFonts w:hint="eastAsia" w:ascii="Ink Free" w:hAnsi="Ink Free" w:eastAsia="黑体" w:cs="Ink Free"/>
-          <w:sz w:val="36"/>
-          <w:szCs w:val="36"/>
-          <w:lang w:val="en-US" w:eastAsia="zh-CN"/>
-        </w:rPr>
-      </w:pPr>
+          <w:rFonts w:hint="default" w:ascii="Ink Free" w:hAnsi="Ink Free" w:eastAsia="黑体" w:cs="Ink Free"/>
+          <w:sz w:val="36"/>
+          <w:szCs w:val="36"/>
+          <w:lang w:val="en-US" w:eastAsia="zh-CN"/>
+        </w:rPr>
+      </w:pPr>
+      <w:r>
+        <w:rPr>
+          <w:rFonts w:hint="default" w:ascii="Ink Free" w:hAnsi="Ink Free" w:eastAsia="黑体" w:cs="Ink Free"/>
+          <w:sz w:val="36"/>
+          <w:szCs w:val="36"/>
+          <w:lang w:val="en-US" w:eastAsia="zh-CN"/>
+        </w:rPr>
+        <w:t xml:space="preserve">---  </w:t>
+      </w:r>
+      <w:r>
+        <w:rPr>
+          <w:rFonts w:hint="eastAsia" w:ascii="Ink Free" w:hAnsi="Ink Free" w:eastAsia="黑体" w:cs="Ink Free"/>
+          <w:sz w:val="36"/>
+          <w:szCs w:val="36"/>
+          <w:lang w:val="en-US" w:eastAsia="zh-CN"/>
+        </w:rPr>
+        <w:t>2025年9月29日22点16分    支持 orbit generate-keys生成公钥。并使用任意公钥文件加密保存</w:t>
+      </w:r>
+      <w:r>
+        <w:rPr>
+          <w:rFonts w:hint="default" w:ascii="Ink Free" w:hAnsi="Ink Free" w:eastAsia="黑体" w:cs="Ink Free"/>
+          <w:sz w:val="36"/>
+          <w:szCs w:val="36"/>
+          <w:lang w:val="en-US" w:eastAsia="zh-CN"/>
+        </w:rPr>
+        <w:t xml:space="preserve"> </w:t>
+      </w:r>
+      <w:r>
+        <w:rPr>
+          <w:rFonts w:hint="eastAsia" w:ascii="Ink Free" w:hAnsi="Ink Free" w:eastAsia="黑体" w:cs="Ink Free"/>
+          <w:sz w:val="36"/>
+          <w:szCs w:val="36"/>
+          <w:lang w:val="en-US" w:eastAsia="zh-CN"/>
+        </w:rPr>
+        <w:t xml:space="preserve">orbit save -k xxx_public_key.pem </w:t>
+      </w:r>
     </w:p>
     <w:p>
       <w:pPr>
@@ -660,43 +698,9 @@
     </w:p>
     <w:p>
       <w:pPr>
-        <w:numPr>
-          <w:ilvl w:val="0"/>
-          <w:numId w:val="2"/>
-        </w:numPr>
-        <w:ind w:leftChars="0"/>
-        <w:rPr>
-          <w:rFonts w:hint="default" w:ascii="Ink Free" w:hAnsi="Ink Free" w:eastAsia="黑体" w:cs="Ink Free"/>
-          <w:sz w:val="36"/>
-          <w:szCs w:val="36"/>
-          <w:lang w:val="en-US" w:eastAsia="zh-CN"/>
-        </w:rPr>
-      </w:pPr>
-      <w:r>
-        <w:rPr>
-          <w:rFonts w:hint="eastAsia" w:ascii="Ink Free" w:hAnsi="Ink Free" w:eastAsia="黑体" w:cs="Ink Free"/>
-          <w:sz w:val="36"/>
-          <w:szCs w:val="36"/>
-          <w:lang w:val="en-US" w:eastAsia="zh-CN"/>
-        </w:rPr>
-        <w:t>实现or</w:t>
-      </w:r>
-      <w:bookmarkStart w:id="0" w:name="_GoBack"/>
-      <w:bookmarkEnd w:id="0"/>
-      <w:r>
-        <w:rPr>
-          <w:rFonts w:hint="eastAsia" w:ascii="Ink Free" w:hAnsi="Ink Free" w:eastAsia="黑体" w:cs="Ink Free"/>
-          <w:sz w:val="36"/>
-          <w:szCs w:val="36"/>
-          <w:lang w:val="en-US" w:eastAsia="zh-CN"/>
-        </w:rPr>
-        <w:t>bit -v \ orbit -version 指令输出版本信息</w:t>
-      </w:r>
-    </w:p>
-    <w:p>
-      <w:pPr>
         <w:widowControl w:val="0"/>
         <w:numPr>
+          <w:ilvl w:val="0"/>
           <w:numId w:val="0"/>
         </w:numPr>
         <w:tabs>
@@ -704,26 +708,42 @@
         </w:tabs>
         <w:jc w:val="both"/>
         <w:rPr>
-          <w:rFonts w:hint="eastAsia" w:ascii="Ink Free" w:hAnsi="Ink Free" w:eastAsia="黑体" w:cs="Ink Free"/>
-          <w:sz w:val="36"/>
-          <w:szCs w:val="36"/>
-          <w:lang w:val="en-US" w:eastAsia="zh-CN"/>
-        </w:rPr>
-      </w:pPr>
-      <w:r>
-        <w:rPr>
-          <w:rFonts w:hint="eastAsia" w:ascii="Ink Free" w:hAnsi="Ink Free" w:eastAsia="黑体" w:cs="Ink Free"/>
-          <w:sz w:val="36"/>
-          <w:szCs w:val="36"/>
-          <w:lang w:val="en-US" w:eastAsia="zh-CN"/>
-        </w:rPr>
-        <w:t>--- 2025年9月29日 早就实现了</w:t>
+          <w:rFonts w:hint="default" w:ascii="Ink Free" w:hAnsi="Ink Free" w:eastAsia="黑体" w:cs="Ink Free"/>
+          <w:sz w:val="36"/>
+          <w:szCs w:val="36"/>
+          <w:lang w:val="en-US" w:eastAsia="zh-CN"/>
+        </w:rPr>
+      </w:pPr>
+    </w:p>
+    <w:p>
+      <w:pPr>
+        <w:numPr>
+          <w:ilvl w:val="0"/>
+          <w:numId w:val="2"/>
+        </w:numPr>
+        <w:ind w:leftChars="0"/>
+        <w:rPr>
+          <w:rFonts w:hint="default" w:ascii="Ink Free" w:hAnsi="Ink Free" w:eastAsia="黑体" w:cs="Ink Free"/>
+          <w:sz w:val="36"/>
+          <w:szCs w:val="36"/>
+          <w:lang w:val="en-US" w:eastAsia="zh-CN"/>
+        </w:rPr>
+      </w:pPr>
+      <w:r>
+        <w:rPr>
+          <w:rFonts w:hint="eastAsia" w:ascii="Ink Free" w:hAnsi="Ink Free" w:eastAsia="黑体" w:cs="Ink Free"/>
+          <w:sz w:val="36"/>
+          <w:szCs w:val="36"/>
+          <w:lang w:val="en-US" w:eastAsia="zh-CN"/>
+        </w:rPr>
+        <w:t>实现orbit -v \ orbit -version 指令输出版本信息</w:t>
       </w:r>
     </w:p>
     <w:p>
       <w:pPr>
         <w:widowControl w:val="0"/>
         <w:numPr>
+          <w:ilvl w:val="0"/>
           <w:numId w:val="0"/>
         </w:numPr>
         <w:tabs>
@@ -737,11 +757,21 @@
           <w:lang w:val="en-US" w:eastAsia="zh-CN"/>
         </w:rPr>
       </w:pPr>
+      <w:r>
+        <w:rPr>
+          <w:rFonts w:hint="eastAsia" w:ascii="Ink Free" w:hAnsi="Ink Free" w:eastAsia="黑体" w:cs="Ink Free"/>
+          <w:sz w:val="36"/>
+          <w:szCs w:val="36"/>
+          <w:lang w:val="en-US" w:eastAsia="zh-CN"/>
+        </w:rPr>
+        <w:t>--- 2025年9月29日 早就实现了</w:t>
+      </w:r>
     </w:p>
     <w:p>
       <w:pPr>
         <w:widowControl w:val="0"/>
         <w:numPr>
+          <w:ilvl w:val="0"/>
           <w:numId w:val="0"/>
         </w:numPr>
         <w:tabs>
@@ -782,6 +812,44 @@
     </w:p>
     <w:p>
       <w:pPr>
+        <w:widowControl w:val="0"/>
+        <w:numPr>
+          <w:numId w:val="0"/>
+        </w:numPr>
+        <w:tabs>
+          <w:tab w:val="left" w:pos="312"/>
+        </w:tabs>
+        <w:jc w:val="both"/>
+        <w:rPr>
+          <w:rFonts w:hint="eastAsia" w:ascii="Ink Free" w:hAnsi="Ink Free" w:eastAsia="黑体" w:cs="Ink Free"/>
+          <w:sz w:val="36"/>
+          <w:szCs w:val="36"/>
+          <w:lang w:val="en-US" w:eastAsia="zh-CN"/>
+        </w:rPr>
+      </w:pPr>
+      <w:bookmarkStart w:id="0" w:name="_GoBack"/>
+      <w:bookmarkEnd w:id="0"/>
+    </w:p>
+    <w:p>
+      <w:pPr>
+        <w:widowControl w:val="0"/>
+        <w:numPr>
+          <w:numId w:val="0"/>
+        </w:numPr>
+        <w:tabs>
+          <w:tab w:val="left" w:pos="312"/>
+        </w:tabs>
+        <w:jc w:val="both"/>
+        <w:rPr>
+          <w:rFonts w:hint="default" w:ascii="Ink Free" w:hAnsi="Ink Free" w:eastAsia="黑体" w:cs="Ink Free"/>
+          <w:sz w:val="36"/>
+          <w:szCs w:val="36"/>
+          <w:lang w:val="en-US" w:eastAsia="zh-CN"/>
+        </w:rPr>
+      </w:pPr>
+    </w:p>
+    <w:p>
+      <w:pPr>
         <w:numPr>
           <w:ilvl w:val="0"/>
           <w:numId w:val="2"/>
@@ -801,7 +869,7 @@
           <w:szCs w:val="36"/>
           <w:lang w:val="en-US" w:eastAsia="zh-CN"/>
         </w:rPr>
-        <w:t>支持读取系统上安装的软件，并储存这些信息 最终放到.orbit包中</w:t>
+        <w:t>支持读取系统上安装的软件，并储存这些信息 最终放到.orbit包中(software-list.json)</w:t>
       </w:r>
     </w:p>
     <w:p>

</xml_diff>

<commit_message>
v0.0.2.1 (orbit install \ orbit install specific_app 来安装缺失的软件或安装指定的软件。Orbit blacklist add\ remove\ list 添加\移除\查看黑名单列表)
</commit_message>
<xml_diff>
--- a/bacup_orbit/v0.1-0.2.docx
+++ b/bacup_orbit/v0.1-0.2.docx
@@ -914,6 +914,7 @@
       <w:pPr>
         <w:widowControl w:val="0"/>
         <w:numPr>
+          <w:ilvl w:val="0"/>
           <w:numId w:val="0"/>
         </w:numPr>
         <w:tabs>
@@ -1039,6 +1040,7 @@
       <w:pPr>
         <w:widowControl w:val="0"/>
         <w:numPr>
+          <w:ilvl w:val="0"/>
           <w:numId w:val="0"/>
         </w:numPr>
         <w:tabs>
@@ -1070,6 +1072,85 @@
           <w:lang w:val="en-US" w:eastAsia="zh-CN" w:bidi="ar-SA"/>
         </w:rPr>
         <w:t>代码通过 “双源获取→过滤去重→保存文件” 三步实现核心流程</w:t>
+      </w:r>
+    </w:p>
+    <w:p>
+      <w:pPr>
+        <w:widowControl w:val="0"/>
+        <w:numPr>
+          <w:ilvl w:val="0"/>
+          <w:numId w:val="0"/>
+        </w:numPr>
+        <w:tabs>
+          <w:tab w:val="left" w:pos="312"/>
+        </w:tabs>
+        <w:jc w:val="both"/>
+        <w:rPr>
+          <w:rFonts w:hint="default" w:ascii="Ink Free" w:hAnsi="Ink Free" w:eastAsia="黑体" w:cs="Ink Free"/>
+          <w:sz w:val="36"/>
+          <w:szCs w:val="36"/>
+          <w:lang w:val="en-US" w:eastAsia="zh-CN"/>
+        </w:rPr>
+      </w:pPr>
+    </w:p>
+    <w:p>
+      <w:pPr>
+        <w:numPr>
+          <w:ilvl w:val="0"/>
+          <w:numId w:val="2"/>
+        </w:numPr>
+        <w:ind w:left="0" w:leftChars="0" w:firstLine="0" w:firstLineChars="0"/>
+        <w:rPr>
+          <w:rFonts w:hint="default" w:ascii="Ink Free" w:hAnsi="Ink Free" w:eastAsia="黑体" w:cs="Ink Free"/>
+          <w:sz w:val="36"/>
+          <w:szCs w:val="36"/>
+          <w:lang w:val="en-US" w:eastAsia="zh-CN"/>
+        </w:rPr>
+      </w:pPr>
+      <w:r>
+        <w:rPr>
+          <w:rFonts w:hint="default" w:ascii="Ink Free" w:hAnsi="Ink Free" w:eastAsia="黑体" w:cs="Ink Free"/>
+          <w:sz w:val="36"/>
+          <w:szCs w:val="36"/>
+          <w:lang w:val="en-US" w:eastAsia="zh-CN"/>
+        </w:rPr>
+        <w:t>支持读取软件列表，可以检测那些是当前电脑没有的软件，通过“orbit install”安装软件在官网的安装包，并支持加入“不想安装”黑名单</w:t>
+      </w:r>
+    </w:p>
+    <w:p>
+      <w:pPr>
+        <w:widowControl w:val="0"/>
+        <w:numPr>
+          <w:numId w:val="0"/>
+        </w:numPr>
+        <w:tabs>
+          <w:tab w:val="left" w:pos="312"/>
+        </w:tabs>
+        <w:jc w:val="both"/>
+        <w:rPr>
+          <w:rFonts w:hint="default" w:ascii="Ink Free" w:hAnsi="Ink Free" w:eastAsia="黑体" w:cs="Ink Free"/>
+          <w:sz w:val="36"/>
+          <w:szCs w:val="36"/>
+          <w:lang w:val="en-US" w:eastAsia="zh-CN"/>
+        </w:rPr>
+      </w:pPr>
+      <w:r>
+        <w:rPr>
+          <w:rFonts w:hint="default" w:ascii="Ink Free" w:hAnsi="Ink Free" w:eastAsia="黑体" w:cs="Ink Free"/>
+          <w:sz w:val="36"/>
+          <w:szCs w:val="36"/>
+          <w:lang w:val="en-US" w:eastAsia="zh-CN"/>
+        </w:rPr>
+        <w:t xml:space="preserve">--- </w:t>
+      </w:r>
+      <w:r>
+        <w:rPr>
+          <w:rFonts w:hint="eastAsia" w:ascii="Ink Free" w:hAnsi="Ink Free" w:eastAsia="黑体" w:cs="Ink Free"/>
+          <w:sz w:val="36"/>
+          <w:szCs w:val="36"/>
+          <w:lang w:val="en-US" w:eastAsia="zh-CN"/>
+        </w:rPr>
+        <w:t>2025年10月3日 16点03分  orbit install \ orbit install specific_app 来安装缺失的软件或安装指定的软件。Orbit blacklist add\ remove\ list 添加\移除\查看黑名单列表</w:t>
       </w:r>
       <w:bookmarkStart w:id="0" w:name="_GoBack"/>
       <w:bookmarkEnd w:id="0"/>
@@ -1112,27 +1193,57 @@
     </w:p>
     <w:p>
       <w:pPr>
-        <w:numPr>
-          <w:ilvl w:val="0"/>
-          <w:numId w:val="2"/>
-        </w:numPr>
-        <w:ind w:left="0" w:leftChars="0" w:firstLine="0" w:firstLineChars="0"/>
-        <w:rPr>
-          <w:rFonts w:hint="default" w:ascii="Ink Free" w:hAnsi="Ink Free" w:eastAsia="黑体" w:cs="Ink Free"/>
-          <w:sz w:val="36"/>
-          <w:szCs w:val="36"/>
-          <w:lang w:val="en-US" w:eastAsia="zh-CN"/>
-        </w:rPr>
-      </w:pPr>
-      <w:r>
-        <w:rPr>
-          <w:rFonts w:hint="default" w:ascii="Ink Free" w:hAnsi="Ink Free" w:eastAsia="黑体" w:cs="Ink Free"/>
-          <w:sz w:val="36"/>
-          <w:szCs w:val="36"/>
-          <w:lang w:val="en-US" w:eastAsia="zh-CN"/>
-        </w:rPr>
-        <w:t>支持读取软件列表，可以检测那些是当前电脑没有的软件，通过“orbit install”安装软件在官网的安装包，并支持加入“不想安装”黑名单</w:t>
-      </w:r>
+        <w:widowControl w:val="0"/>
+        <w:numPr>
+          <w:numId w:val="0"/>
+        </w:numPr>
+        <w:tabs>
+          <w:tab w:val="left" w:pos="312"/>
+        </w:tabs>
+        <w:jc w:val="both"/>
+        <w:rPr>
+          <w:rFonts w:hint="default" w:ascii="Ink Free" w:hAnsi="Ink Free" w:eastAsia="黑体" w:cs="Ink Free"/>
+          <w:sz w:val="36"/>
+          <w:szCs w:val="36"/>
+          <w:lang w:val="en-US" w:eastAsia="zh-CN"/>
+        </w:rPr>
+      </w:pPr>
+    </w:p>
+    <w:p>
+      <w:pPr>
+        <w:widowControl w:val="0"/>
+        <w:numPr>
+          <w:numId w:val="0"/>
+        </w:numPr>
+        <w:tabs>
+          <w:tab w:val="left" w:pos="312"/>
+        </w:tabs>
+        <w:jc w:val="both"/>
+        <w:rPr>
+          <w:rFonts w:hint="default" w:ascii="Ink Free" w:hAnsi="Ink Free" w:eastAsia="黑体" w:cs="Ink Free"/>
+          <w:sz w:val="36"/>
+          <w:szCs w:val="36"/>
+          <w:lang w:val="en-US" w:eastAsia="zh-CN"/>
+        </w:rPr>
+      </w:pPr>
+    </w:p>
+    <w:p>
+      <w:pPr>
+        <w:widowControl w:val="0"/>
+        <w:numPr>
+          <w:numId w:val="0"/>
+        </w:numPr>
+        <w:tabs>
+          <w:tab w:val="left" w:pos="312"/>
+        </w:tabs>
+        <w:jc w:val="both"/>
+        <w:rPr>
+          <w:rFonts w:hint="default" w:ascii="Ink Free" w:hAnsi="Ink Free" w:eastAsia="黑体" w:cs="Ink Free"/>
+          <w:sz w:val="36"/>
+          <w:szCs w:val="36"/>
+          <w:lang w:val="en-US" w:eastAsia="zh-CN"/>
+        </w:rPr>
+      </w:pPr>
     </w:p>
     <w:p>
       <w:pPr>

</xml_diff>